<commit_message>
Added W-113 Diet and Lit
</commit_message>
<xml_diff>
--- a/Takeaway From Meeting.docx
+++ b/Takeaway From Meeting.docx
@@ -105,15 +105,7 @@
         </w:numPr>
       </w:pPr>
       <w:r>
-        <w:t xml:space="preserve">Does the change in benthic community map onto the community that fish </w:t>
-      </w:r>
-      <w:proofErr w:type="gramStart"/>
-      <w:r>
-        <w:t>are</w:t>
-      </w:r>
-      <w:proofErr w:type="gramEnd"/>
-      <w:r>
-        <w:t xml:space="preserve"> consuming?</w:t>
+        <w:t>Does the change in benthic community map onto the community that fish are consuming?</w:t>
       </w:r>
     </w:p>
     <w:p>
@@ -180,7 +172,15 @@
         </w:numPr>
       </w:pPr>
       <w:r>
-        <w:t>The change in community as a result of cutting a gap is site dependent with different taxa responsible for the increase in scrapers varying with stream</w:t>
+        <w:t xml:space="preserve">The change in community as a </w:t>
+      </w:r>
+      <w:r>
+        <w:t>result of cutting a gap is site-</w:t>
+      </w:r>
+      <w:bookmarkStart w:id="0" w:name="_GoBack"/>
+      <w:bookmarkEnd w:id="0"/>
+      <w:r>
+        <w:t>dependent with different taxa responsible for the increase in scrapers varying with stream</w:t>
       </w:r>
     </w:p>
     <w:p>
@@ -191,29 +191,8 @@
           <w:numId w:val="2"/>
         </w:numPr>
       </w:pPr>
-      <w:proofErr w:type="spellStart"/>
-      <w:r>
-        <w:t>Micrasema</w:t>
-      </w:r>
-      <w:proofErr w:type="spellEnd"/>
-      <w:r>
-        <w:t xml:space="preserve">, </w:t>
-      </w:r>
-      <w:proofErr w:type="spellStart"/>
-      <w:r>
-        <w:t>Drunella</w:t>
-      </w:r>
-      <w:proofErr w:type="spellEnd"/>
-      <w:r>
-        <w:t xml:space="preserve">, Juga and </w:t>
-      </w:r>
-      <w:proofErr w:type="spellStart"/>
-      <w:r>
-        <w:t>Glossosoma</w:t>
-      </w:r>
-      <w:proofErr w:type="spellEnd"/>
-      <w:r>
-        <w:t xml:space="preserve"> appear to be the main scraper taxa that take over, but which one dominates depends on the stream</w:t>
+      <w:r>
+        <w:t>Micrasema, Drunella, Juga and Glossosoma appear to be the main scraper taxa that take over, but which one dominates depends on the stream</w:t>
       </w:r>
     </w:p>
     <w:p>
@@ -297,10 +276,7 @@
         <w:ind w:left="2160"/>
       </w:pPr>
     </w:p>
-    <w:p>
-      <w:bookmarkStart w:id="0" w:name="_GoBack"/>
-      <w:bookmarkEnd w:id="0"/>
-    </w:p>
+    <w:p/>
     <w:sectPr>
       <w:pgSz w:w="12240" w:h="15840"/>
       <w:pgMar w:top="1440" w:right="1440" w:bottom="1440" w:left="1440" w:header="720" w:footer="720" w:gutter="0"/>
@@ -616,6 +592,7 @@
     <w:lsdException w:name="HTML Sample" w:semiHidden="1" w:unhideWhenUsed="1"/>
     <w:lsdException w:name="HTML Typewriter" w:semiHidden="1" w:unhideWhenUsed="1"/>
     <w:lsdException w:name="HTML Variable" w:semiHidden="1" w:unhideWhenUsed="1"/>
+    <w:lsdException w:name="Normal Table" w:semiHidden="1" w:unhideWhenUsed="1"/>
     <w:lsdException w:name="annotation subject" w:semiHidden="1" w:unhideWhenUsed="1"/>
     <w:lsdException w:name="No List" w:semiHidden="1" w:unhideWhenUsed="1"/>
     <w:lsdException w:name="Outline List 1" w:semiHidden="1" w:unhideWhenUsed="1"/>
@@ -661,9 +638,11 @@
     <w:lsdException w:name="Table Subtle 1" w:semiHidden="1" w:unhideWhenUsed="1"/>
     <w:lsdException w:name="Table Subtle 2" w:semiHidden="1" w:unhideWhenUsed="1"/>
     <w:lsdException w:name="Table Web 1" w:semiHidden="1" w:unhideWhenUsed="1"/>
+    <w:lsdException w:name="Table Web 2" w:semiHidden="1" w:unhideWhenUsed="1"/>
     <w:lsdException w:name="Table Web 3" w:semiHidden="1" w:unhideWhenUsed="1"/>
     <w:lsdException w:name="Balloon Text" w:semiHidden="1" w:unhideWhenUsed="1"/>
     <w:lsdException w:name="Table Grid" w:uiPriority="39"/>
+    <w:lsdException w:name="Table Theme" w:semiHidden="1" w:unhideWhenUsed="1"/>
     <w:lsdException w:name="Note Level 1" w:semiHidden="1" w:unhideWhenUsed="1"/>
     <w:lsdException w:name="Note Level 2" w:semiHidden="1" w:unhideWhenUsed="1"/>
     <w:lsdException w:name="Note Level 3" w:semiHidden="1" w:unhideWhenUsed="1"/>

</xml_diff>